<commit_message>
HDFS Commands document added
</commit_message>
<xml_diff>
--- a/Spark/Spark Hands-On.docx
+++ b/Spark/Spark Hands-On.docx
@@ -40,7 +40,15 @@
     <w:p/>
     <w:p>
       <w:r>
-        <w:t>Use parallelize to convert an array to RDD.</w:t>
+        <w:t xml:space="preserve">Use </w:t>
+      </w:r>
+      <w:proofErr w:type="gramStart"/>
+      <w:r>
+        <w:t>parallelize</w:t>
+      </w:r>
+      <w:proofErr w:type="gramEnd"/>
+      <w:r>
+        <w:t xml:space="preserve"> to convert an array to RDD.</w:t>
       </w:r>
     </w:p>
     <w:p>
@@ -53,10 +61,12 @@
         <w:t xml:space="preserve"> = </w:t>
       </w:r>
       <w:proofErr w:type="spellStart"/>
+      <w:proofErr w:type="gramStart"/>
       <w:r>
         <w:t>sc.parallelize</w:t>
       </w:r>
       <w:proofErr w:type="spellEnd"/>
+      <w:proofErr w:type="gramEnd"/>
       <w:r>
         <w:t>(["b", "a", "c"])</w:t>
       </w:r>
@@ -115,19 +125,23 @@
         <w:t xml:space="preserve"> = </w:t>
       </w:r>
       <w:proofErr w:type="spellStart"/>
+      <w:proofErr w:type="gramStart"/>
       <w:r>
         <w:t>sc.parallelize</w:t>
       </w:r>
       <w:proofErr w:type="spellEnd"/>
+      <w:proofErr w:type="gramEnd"/>
       <w:r>
         <w:t>(["b", "a", "c"])</w:t>
       </w:r>
     </w:p>
     <w:p>
+      <w:proofErr w:type="gramStart"/>
       <w:r>
         <w:t>sorted(</w:t>
       </w:r>
       <w:proofErr w:type="spellStart"/>
+      <w:proofErr w:type="gramEnd"/>
       <w:r>
         <w:t>mrdd.map</w:t>
       </w:r>
@@ -203,7 +217,15 @@
     </w:p>
     <w:p>
       <w:r>
-        <w:t>lambda arguments : expression</w:t>
+        <w:t xml:space="preserve">lambda </w:t>
+      </w:r>
+      <w:proofErr w:type="gramStart"/>
+      <w:r>
+        <w:t>arguments :</w:t>
+      </w:r>
+      <w:proofErr w:type="gramEnd"/>
+      <w:r>
+        <w:t xml:space="preserve"> expression</w:t>
       </w:r>
     </w:p>
     <w:p/>
@@ -269,19 +291,23 @@
         <w:t xml:space="preserve"> = </w:t>
       </w:r>
       <w:proofErr w:type="spellStart"/>
+      <w:proofErr w:type="gramStart"/>
       <w:r>
         <w:t>sc.parallelize</w:t>
       </w:r>
       <w:proofErr w:type="spellEnd"/>
+      <w:proofErr w:type="gramEnd"/>
       <w:r>
         <w:t>([2, 3, 4])</w:t>
       </w:r>
     </w:p>
     <w:p>
+      <w:proofErr w:type="gramStart"/>
       <w:r>
         <w:t>sorted(</w:t>
       </w:r>
       <w:proofErr w:type="spellStart"/>
+      <w:proofErr w:type="gramEnd"/>
       <w:r>
         <w:t>fmrdd.flatMap</w:t>
       </w:r>
@@ -301,7 +327,21 @@
         <w:rPr>
           <w:b/>
         </w:rPr>
-        <w:t xml:space="preserve">Range: range(start, end=None, step=1, </w:t>
+        <w:t xml:space="preserve">Range: </w:t>
+      </w:r>
+      <w:proofErr w:type="gramStart"/>
+      <w:r>
+        <w:rPr>
+          <w:b/>
+        </w:rPr>
+        <w:t>range(</w:t>
+      </w:r>
+      <w:proofErr w:type="gramEnd"/>
+      <w:r>
+        <w:rPr>
+          <w:b/>
+        </w:rPr>
+        <w:t xml:space="preserve">start, end=None, step=1, </w:t>
       </w:r>
       <w:proofErr w:type="spellStart"/>
       <w:r>
@@ -367,10 +407,12 @@
       </w:pPr>
     </w:p>
     <w:p>
+      <w:proofErr w:type="gramStart"/>
       <w:r>
         <w:t>sorted(</w:t>
       </w:r>
       <w:proofErr w:type="spellStart"/>
+      <w:proofErr w:type="gramEnd"/>
       <w:r>
         <w:t>fmrdd.flatMap</w:t>
       </w:r>
@@ -433,20 +475,24 @@
         <w:t xml:space="preserve"> = </w:t>
       </w:r>
       <w:proofErr w:type="spellStart"/>
+      <w:proofErr w:type="gramStart"/>
       <w:r>
         <w:t>sc.parallelize</w:t>
       </w:r>
       <w:proofErr w:type="spellEnd"/>
+      <w:proofErr w:type="gramEnd"/>
       <w:r>
         <w:t>([1, 2, 3, 4, 5])</w:t>
       </w:r>
     </w:p>
     <w:p>
       <w:proofErr w:type="spellStart"/>
+      <w:proofErr w:type="gramStart"/>
       <w:r>
         <w:t>frdd.filter</w:t>
       </w:r>
       <w:proofErr w:type="spellEnd"/>
+      <w:proofErr w:type="gramEnd"/>
       <w:r>
         <w:t>(lambda x: x % 2 == 0).collect()</w:t>
       </w:r>
@@ -580,10 +626,12 @@
         <w:t xml:space="preserve"> = </w:t>
       </w:r>
       <w:proofErr w:type="spellStart"/>
+      <w:proofErr w:type="gramStart"/>
       <w:r>
         <w:t>sc.parallelize</w:t>
       </w:r>
       <w:proofErr w:type="spellEnd"/>
+      <w:proofErr w:type="gramEnd"/>
       <w:r>
         <w:t>([1, 1, 2, 3, 5, 8])</w:t>
       </w:r>
@@ -593,23 +641,38 @@
         <w:t xml:space="preserve">gbresult = </w:t>
       </w:r>
       <w:proofErr w:type="spellStart"/>
+      <w:proofErr w:type="gramStart"/>
       <w:r>
         <w:t>gbrdd.groupBy</w:t>
       </w:r>
       <w:proofErr w:type="spellEnd"/>
+      <w:proofErr w:type="gramEnd"/>
       <w:r>
         <w:t>(lambda x: x % 2).collect()</w:t>
       </w:r>
     </w:p>
     <w:p>
-      <w:r>
-        <w:t>sorted([(x, sorted(y)) for (x, y) in gbresult])</w:t>
+      <w:proofErr w:type="gramStart"/>
+      <w:r>
+        <w:t>sorted(</w:t>
+      </w:r>
+      <w:proofErr w:type="gramEnd"/>
+      <w:r>
+        <w:t>[(x, sorted(y)) for (x, y) in gbresult])</w:t>
       </w:r>
     </w:p>
     <w:p/>
     <w:p>
       <w:r>
-        <w:t>In python, the sorted() function returns a sorted list of the specified iterable object.</w:t>
+        <w:t xml:space="preserve">In python, the </w:t>
+      </w:r>
+      <w:proofErr w:type="gramStart"/>
+      <w:r>
+        <w:t>sorted(</w:t>
+      </w:r>
+      <w:proofErr w:type="gramEnd"/>
+      <w:r>
+        <w:t>) function returns a sorted list of the specified iterable object.</w:t>
       </w:r>
     </w:p>
     <w:p/>
@@ -627,8 +690,13 @@
       </w:r>
     </w:p>
     <w:p>
-      <w:r>
-        <w:t>sorted(iterable, key=key, reverse=reverse)</w:t>
+      <w:proofErr w:type="gramStart"/>
+      <w:r>
+        <w:t>sorted(</w:t>
+      </w:r>
+      <w:proofErr w:type="gramEnd"/>
+      <w:r>
+        <w:t>iterable, key=key, reverse=reverse)</w:t>
       </w:r>
     </w:p>
     <w:p/>
@@ -696,19 +764,23 @@
         <w:t xml:space="preserve"> = </w:t>
       </w:r>
       <w:proofErr w:type="spellStart"/>
+      <w:proofErr w:type="gramStart"/>
       <w:r>
         <w:t>sc.parallelize</w:t>
       </w:r>
       <w:proofErr w:type="spellEnd"/>
+      <w:proofErr w:type="gramEnd"/>
       <w:r>
         <w:t>([("a", 1), ("b", 1), ("a", 1)])</w:t>
       </w:r>
     </w:p>
     <w:p>
+      <w:proofErr w:type="gramStart"/>
       <w:r>
         <w:t>sorted(</w:t>
       </w:r>
       <w:proofErr w:type="spellStart"/>
+      <w:proofErr w:type="gramEnd"/>
       <w:r>
         <w:t>gbkrdd</w:t>
       </w:r>
@@ -734,10 +806,12 @@
       </w:r>
     </w:p>
     <w:p>
+      <w:proofErr w:type="gramStart"/>
       <w:r>
         <w:t>sorted(</w:t>
       </w:r>
       <w:proofErr w:type="spellStart"/>
+      <w:proofErr w:type="gramEnd"/>
       <w:r>
         <w:t>gbkrdd</w:t>
       </w:r>
@@ -810,10 +884,12 @@
         <w:t xml:space="preserve">x = </w:t>
       </w:r>
       <w:proofErr w:type="spellStart"/>
+      <w:proofErr w:type="gramStart"/>
       <w:r>
         <w:t>sc.parallelize</w:t>
       </w:r>
       <w:proofErr w:type="spellEnd"/>
+      <w:proofErr w:type="gramEnd"/>
       <w:r>
         <w:t>([("a", ["apple", "banana", "lemon"]), ("b", ["grapes"])])</w:t>
       </w:r>
@@ -843,7 +919,15 @@
       </w:r>
       <w:proofErr w:type="spellEnd"/>
       <w:r>
-        <w:t>(f).collect()</w:t>
+        <w:t>(f</w:t>
+      </w:r>
+      <w:proofErr w:type="gramStart"/>
+      <w:r>
+        <w:t>).collect</w:t>
+      </w:r>
+      <w:proofErr w:type="gramEnd"/>
+      <w:r>
+        <w:t>()</w:t>
       </w:r>
     </w:p>
     <w:p>
@@ -941,10 +1025,12 @@
         <w:t xml:space="preserve"> = </w:t>
       </w:r>
       <w:proofErr w:type="spellStart"/>
+      <w:proofErr w:type="gramStart"/>
       <w:r>
         <w:t>sc.parallelize</w:t>
       </w:r>
       <w:proofErr w:type="spellEnd"/>
+      <w:proofErr w:type="gramEnd"/>
       <w:r>
         <w:t>([1, 2, 3, 4], 2)</w:t>
       </w:r>
@@ -970,10 +1056,12 @@
         </w:rPr>
       </w:pPr>
       <w:proofErr w:type="spellStart"/>
+      <w:proofErr w:type="gramStart"/>
       <w:r>
         <w:t>mprdd.mapPartitions</w:t>
       </w:r>
       <w:proofErr w:type="spellEnd"/>
+      <w:proofErr w:type="gramEnd"/>
       <w:r>
         <w:t>(f).collect()</w:t>
       </w:r>
@@ -1115,19 +1203,26 @@
         <w:t xml:space="preserve"> = </w:t>
       </w:r>
       <w:proofErr w:type="spellStart"/>
+      <w:proofErr w:type="gramStart"/>
       <w:r>
         <w:t>sc.parallelize</w:t>
       </w:r>
       <w:proofErr w:type="spellEnd"/>
+      <w:proofErr w:type="gramEnd"/>
       <w:r>
         <w:t>([1, 2, 3, 4], 4)</w:t>
       </w:r>
     </w:p>
     <w:p>
       <w:r>
-        <w:t>def f(</w:t>
-      </w:r>
-      <w:proofErr w:type="spellStart"/>
+        <w:t xml:space="preserve">def </w:t>
+      </w:r>
+      <w:proofErr w:type="gramStart"/>
+      <w:r>
+        <w:t>f(</w:t>
+      </w:r>
+      <w:proofErr w:type="spellStart"/>
+      <w:proofErr w:type="gramEnd"/>
       <w:r>
         <w:t>splitIndex</w:t>
       </w:r>
@@ -1148,10 +1243,12 @@
     </w:p>
     <w:p>
       <w:proofErr w:type="spellStart"/>
+      <w:proofErr w:type="gramStart"/>
       <w:r>
         <w:t>mprdd.mapPartitionsWithIndex</w:t>
       </w:r>
       <w:proofErr w:type="spellEnd"/>
+      <w:proofErr w:type="gramEnd"/>
       <w:r>
         <w:t>(f).sum()</w:t>
       </w:r>
@@ -1235,10 +1332,12 @@
         <w:t xml:space="preserve"> = </w:t>
       </w:r>
       <w:proofErr w:type="spellStart"/>
+      <w:proofErr w:type="gramStart"/>
       <w:r>
         <w:t>sc.parallelize</w:t>
       </w:r>
       <w:proofErr w:type="spellEnd"/>
+      <w:proofErr w:type="gramEnd"/>
       <w:r>
         <w:t>([1, 2, 3, 4], 2)</w:t>
       </w:r>
@@ -1248,10 +1347,12 @@
         <w:t>sorted(</w:t>
       </w:r>
       <w:proofErr w:type="spellStart"/>
+      <w:proofErr w:type="gramStart"/>
       <w:r>
         <w:t>rdd.glom</w:t>
       </w:r>
       <w:proofErr w:type="spellEnd"/>
+      <w:proofErr w:type="gramEnd"/>
       <w:r>
         <w:t>().collect())</w:t>
       </w:r>
@@ -1353,10 +1454,12 @@
         <w:t xml:space="preserve"> = </w:t>
       </w:r>
       <w:proofErr w:type="spellStart"/>
+      <w:proofErr w:type="gramStart"/>
       <w:r>
         <w:t>sc.parallelize</w:t>
       </w:r>
       <w:proofErr w:type="spellEnd"/>
+      <w:proofErr w:type="gramEnd"/>
       <w:r>
         <w:t>([("a", 1), ("b", 1), ("a", 1)])</w:t>
       </w:r>
@@ -1366,10 +1469,12 @@
         <w:t>sorted(</w:t>
       </w:r>
       <w:proofErr w:type="spellStart"/>
+      <w:proofErr w:type="gramStart"/>
       <w:r>
         <w:t>rbkrdd.reduceByKey</w:t>
       </w:r>
       <w:proofErr w:type="spellEnd"/>
+      <w:proofErr w:type="gramEnd"/>
       <w:r>
         <w:t>(add).collect())</w:t>
       </w:r>
@@ -1453,10 +1558,12 @@
         <w:t xml:space="preserve"> = </w:t>
       </w:r>
       <w:proofErr w:type="spellStart"/>
+      <w:proofErr w:type="gramStart"/>
       <w:r>
         <w:t>sc.parallelize</w:t>
       </w:r>
       <w:proofErr w:type="spellEnd"/>
+      <w:proofErr w:type="gramEnd"/>
       <w:r>
         <w:t>(range(100), 4)</w:t>
       </w:r>
@@ -1464,11 +1571,19 @@
     <w:p>
       <w:proofErr w:type="spellStart"/>
       <w:r>
-        <w:t>slrdd.sample</w:t>
-      </w:r>
-      <w:proofErr w:type="spellEnd"/>
-      <w:r>
-        <w:t>(False, 0.1, 81).collect()</w:t>
+        <w:t>slrdd.</w:t>
+      </w:r>
+      <w:proofErr w:type="gramStart"/>
+      <w:r>
+        <w:t>sample</w:t>
+      </w:r>
+      <w:proofErr w:type="spellEnd"/>
+      <w:r>
+        <w:t>(</w:t>
+      </w:r>
+      <w:proofErr w:type="gramEnd"/>
+      <w:r>
+        <w:t>False, 0.1, 81).collect()</w:t>
       </w:r>
     </w:p>
     <w:p>
@@ -1570,10 +1685,12 @@
         <w:t xml:space="preserve"> = </w:t>
       </w:r>
       <w:proofErr w:type="spellStart"/>
+      <w:proofErr w:type="gramStart"/>
       <w:r>
         <w:t>sc.parallelize</w:t>
       </w:r>
       <w:proofErr w:type="spellEnd"/>
+      <w:proofErr w:type="gramEnd"/>
       <w:r>
         <w:t>([1, 2, 3])</w:t>
       </w:r>
@@ -1588,20 +1705,24 @@
         <w:t xml:space="preserve"> = </w:t>
       </w:r>
       <w:proofErr w:type="spellStart"/>
+      <w:proofErr w:type="gramStart"/>
       <w:r>
         <w:t>sc.parallelize</w:t>
       </w:r>
       <w:proofErr w:type="spellEnd"/>
+      <w:proofErr w:type="gramEnd"/>
       <w:r>
         <w:t>([4, 5, 6])</w:t>
       </w:r>
     </w:p>
     <w:p>
       <w:proofErr w:type="spellStart"/>
+      <w:proofErr w:type="gramStart"/>
       <w:r>
         <w:t>uxrdd.union</w:t>
       </w:r>
       <w:proofErr w:type="spellEnd"/>
+      <w:proofErr w:type="gramEnd"/>
       <w:r>
         <w:t>(</w:t>
       </w:r>
@@ -1734,10 +1855,12 @@
         <w:t xml:space="preserve">x = </w:t>
       </w:r>
       <w:proofErr w:type="spellStart"/>
+      <w:proofErr w:type="gramStart"/>
       <w:r>
         <w:t>sc.parallelize</w:t>
       </w:r>
       <w:proofErr w:type="spellEnd"/>
+      <w:proofErr w:type="gramEnd"/>
       <w:r>
         <w:t>([("a", 1), ("b", 4)])</w:t>
       </w:r>
@@ -1747,10 +1870,12 @@
         <w:t xml:space="preserve">y = </w:t>
       </w:r>
       <w:proofErr w:type="spellStart"/>
+      <w:proofErr w:type="gramStart"/>
       <w:r>
         <w:t>sc.parallelize</w:t>
       </w:r>
       <w:proofErr w:type="spellEnd"/>
+      <w:proofErr w:type="gramEnd"/>
       <w:r>
         <w:t>([("a", 2), ("a", 3)])</w:t>
       </w:r>
@@ -1760,10 +1885,12 @@
         <w:t>sorted(</w:t>
       </w:r>
       <w:proofErr w:type="spellStart"/>
+      <w:proofErr w:type="gramStart"/>
       <w:r>
         <w:t>x.join</w:t>
       </w:r>
       <w:proofErr w:type="spellEnd"/>
+      <w:proofErr w:type="gramEnd"/>
       <w:r>
         <w:t>(y).collect())</w:t>
       </w:r>
@@ -1837,10 +1964,12 @@
           <w:highlight w:val="white"/>
         </w:rPr>
       </w:pPr>
+      <w:proofErr w:type="gramStart"/>
       <w:r>
         <w:t>sorted(</w:t>
       </w:r>
       <w:proofErr w:type="spellStart"/>
+      <w:proofErr w:type="gramEnd"/>
       <w:r>
         <w:t>sc.parallelize</w:t>
       </w:r>
@@ -1941,20 +2070,24 @@
     </w:p>
     <w:p>
       <w:proofErr w:type="spellStart"/>
+      <w:proofErr w:type="gramStart"/>
       <w:r>
         <w:t>sc.parallelize</w:t>
       </w:r>
       <w:proofErr w:type="spellEnd"/>
+      <w:proofErr w:type="gramEnd"/>
       <w:r>
         <w:t>([1, 2, 3, 4, 5], 3).glom().collect()</w:t>
       </w:r>
     </w:p>
     <w:p>
       <w:proofErr w:type="spellStart"/>
+      <w:proofErr w:type="gramStart"/>
       <w:r>
         <w:t>sc.parallelize</w:t>
       </w:r>
       <w:proofErr w:type="spellEnd"/>
+      <w:proofErr w:type="gramEnd"/>
       <w:r>
         <w:t>([1, 2, 3, 4, 5], 3).coalesce(1).glom().collect()</w:t>
       </w:r>
@@ -2029,10 +2162,12 @@
         <w:t xml:space="preserve">x = </w:t>
       </w:r>
       <w:proofErr w:type="spellStart"/>
+      <w:proofErr w:type="gramStart"/>
       <w:r>
         <w:t>sc.parallelize</w:t>
       </w:r>
       <w:proofErr w:type="spellEnd"/>
+      <w:proofErr w:type="gramEnd"/>
       <w:r>
         <w:t>(range(0,3)).</w:t>
       </w:r>
@@ -2050,17 +2185,27 @@
         <w:t xml:space="preserve">y = </w:t>
       </w:r>
       <w:proofErr w:type="spellStart"/>
+      <w:proofErr w:type="gramStart"/>
       <w:r>
         <w:t>sc.parallelize</w:t>
       </w:r>
       <w:proofErr w:type="spellEnd"/>
+      <w:proofErr w:type="gramEnd"/>
       <w:r>
         <w:t>(zip(range(0,5), range(0,5)))</w:t>
       </w:r>
     </w:p>
     <w:p>
       <w:r>
-        <w:t>[(x, list(map(list, y))) for x, y in sorted(</w:t>
+        <w:t xml:space="preserve">[(x, </w:t>
+      </w:r>
+      <w:proofErr w:type="gramStart"/>
+      <w:r>
+        <w:t>list(</w:t>
+      </w:r>
+      <w:proofErr w:type="gramEnd"/>
+      <w:r>
+        <w:t>map(list, y))) for x, y in sorted(</w:t>
       </w:r>
       <w:proofErr w:type="spellStart"/>
       <w:r>
@@ -2162,6 +2307,7 @@
         <w:t xml:space="preserve">pairs = </w:t>
       </w:r>
       <w:proofErr w:type="spellStart"/>
+      <w:proofErr w:type="gramStart"/>
       <w:r>
         <w:rPr>
           <w:color w:val="333333"/>
@@ -2172,6 +2318,7 @@
         <w:t>sc.parallelize</w:t>
       </w:r>
       <w:proofErr w:type="spellEnd"/>
+      <w:proofErr w:type="gramEnd"/>
       <w:r>
         <w:rPr>
           <w:color w:val="333333"/>
@@ -2201,6 +2348,7 @@
         <w:t xml:space="preserve">sets = </w:t>
       </w:r>
       <w:proofErr w:type="spellStart"/>
+      <w:proofErr w:type="gramStart"/>
       <w:r>
         <w:rPr>
           <w:color w:val="333333"/>
@@ -2211,6 +2359,7 @@
         <w:t>pairs.partitionBy</w:t>
       </w:r>
       <w:proofErr w:type="spellEnd"/>
+      <w:proofErr w:type="gramEnd"/>
       <w:r>
         <w:rPr>
           <w:color w:val="333333"/>
@@ -2248,7 +2397,27 @@
           <w:szCs w:val="23"/>
           <w:highlight w:val="white"/>
         </w:rPr>
-        <w:t>(set(sets[0]).intersection(set(sets[1])))</w:t>
+        <w:t>(set(sets[0]</w:t>
+      </w:r>
+      <w:proofErr w:type="gramStart"/>
+      <w:r>
+        <w:rPr>
+          <w:color w:val="333333"/>
+          <w:sz w:val="23"/>
+          <w:szCs w:val="23"/>
+          <w:highlight w:val="white"/>
+        </w:rPr>
+        <w:t>).intersection</w:t>
+      </w:r>
+      <w:proofErr w:type="gramEnd"/>
+      <w:r>
+        <w:rPr>
+          <w:color w:val="333333"/>
+          <w:sz w:val="23"/>
+          <w:szCs w:val="23"/>
+          <w:highlight w:val="white"/>
+        </w:rPr>
+        <w:t>(set(sets[1])))</w:t>
       </w:r>
     </w:p>
     <w:p>
@@ -2309,7 +2478,27 @@
           <w:szCs w:val="23"/>
           <w:highlight w:val="white"/>
         </w:rPr>
-        <w:t xml:space="preserve">      Zips this RDD with another one, returning key-value pairs with the first element in each RDD second element in each RDD, etc. Assumes that the two RDDs have the same number of partitions and the same number of elements in each partition (e.g. one was made through a map on the other).</w:t>
+        <w:t xml:space="preserve">      Zips this RDD with another one, returning key-value pairs with the first element in each RDD second element in each RDD, etc. Assumes that the two RDDs have the same number of partitions and the same number of elements in each partition (</w:t>
+      </w:r>
+      <w:proofErr w:type="gramStart"/>
+      <w:r>
+        <w:rPr>
+          <w:color w:val="333333"/>
+          <w:sz w:val="23"/>
+          <w:szCs w:val="23"/>
+          <w:highlight w:val="white"/>
+        </w:rPr>
+        <w:t>e.g.</w:t>
+      </w:r>
+      <w:proofErr w:type="gramEnd"/>
+      <w:r>
+        <w:rPr>
+          <w:color w:val="333333"/>
+          <w:sz w:val="23"/>
+          <w:szCs w:val="23"/>
+          <w:highlight w:val="white"/>
+        </w:rPr>
+        <w:t xml:space="preserve"> one was made through a map on the other).</w:t>
       </w:r>
     </w:p>
     <w:p/>
@@ -2323,10 +2512,12 @@
         <w:t xml:space="preserve"> = </w:t>
       </w:r>
       <w:proofErr w:type="spellStart"/>
+      <w:proofErr w:type="gramStart"/>
       <w:r>
         <w:t>sc.parallelize</w:t>
       </w:r>
       <w:proofErr w:type="spellEnd"/>
+      <w:proofErr w:type="gramEnd"/>
       <w:r>
         <w:t>(range(0,5))</w:t>
       </w:r>
@@ -2341,10 +2532,12 @@
         <w:t xml:space="preserve"> = </w:t>
       </w:r>
       <w:proofErr w:type="spellStart"/>
+      <w:proofErr w:type="gramStart"/>
       <w:r>
         <w:t>sc.parallelize</w:t>
       </w:r>
       <w:proofErr w:type="spellEnd"/>
+      <w:proofErr w:type="gramEnd"/>
       <w:r>
         <w:t>(range(1000, 1005))</w:t>
       </w:r>
@@ -2358,8 +2551,13 @@
         <w:t>zy</w:t>
       </w:r>
       <w:proofErr w:type="spellEnd"/>
-      <w:r>
-        <w:t>).collect()</w:t>
+      <w:proofErr w:type="gramStart"/>
+      <w:r>
+        <w:t>).collect</w:t>
+      </w:r>
+      <w:proofErr w:type="gramEnd"/>
+      <w:r>
+        <w:t>()</w:t>
       </w:r>
     </w:p>
     <w:p>
@@ -2507,6 +2705,7 @@
         </w:rPr>
       </w:pPr>
       <w:proofErr w:type="spellStart"/>
+      <w:proofErr w:type="gramStart"/>
       <w:r>
         <w:rPr>
           <w:color w:val="333333"/>
@@ -2517,6 +2716,7 @@
         <w:t>sc.parallelize</w:t>
       </w:r>
       <w:proofErr w:type="spellEnd"/>
+      <w:proofErr w:type="gramEnd"/>
       <w:r>
         <w:rPr>
           <w:color w:val="333333"/>
@@ -2547,6 +2747,7 @@
         </w:rPr>
       </w:pPr>
       <w:proofErr w:type="spellStart"/>
+      <w:proofErr w:type="gramStart"/>
       <w:r>
         <w:rPr>
           <w:color w:val="333333"/>
@@ -2557,6 +2758,7 @@
         <w:t>sc.parallelize</w:t>
       </w:r>
       <w:proofErr w:type="spellEnd"/>
+      <w:proofErr w:type="gramEnd"/>
       <w:r>
         <w:rPr>
           <w:color w:val="333333"/>
@@ -2577,6 +2779,7 @@
         </w:rPr>
       </w:pPr>
       <w:proofErr w:type="spellStart"/>
+      <w:proofErr w:type="gramStart"/>
       <w:r>
         <w:rPr>
           <w:color w:val="333333"/>
@@ -2587,6 +2790,7 @@
         <w:t>sc.parallelize</w:t>
       </w:r>
       <w:proofErr w:type="spellEnd"/>
+      <w:proofErr w:type="gramEnd"/>
       <w:r>
         <w:rPr>
           <w:color w:val="333333"/>
@@ -2841,6 +3045,7 @@
         <w:t xml:space="preserve"> = </w:t>
       </w:r>
       <w:proofErr w:type="spellStart"/>
+      <w:proofErr w:type="gramStart"/>
       <w:r>
         <w:rPr>
           <w:rFonts w:ascii="Arial" w:eastAsia="Arial" w:hAnsi="Arial" w:cs="Arial"/>
@@ -2853,6 +3058,7 @@
         <w:t>sc.parallelize</w:t>
       </w:r>
       <w:proofErr w:type="spellEnd"/>
+      <w:proofErr w:type="gramEnd"/>
       <w:r>
         <w:rPr>
           <w:rFonts w:ascii="Arial" w:eastAsia="Arial" w:hAnsi="Arial" w:cs="Arial"/>
@@ -2892,6 +3098,7 @@
         <w:t>sorted(</w:t>
       </w:r>
       <w:proofErr w:type="spellStart"/>
+      <w:proofErr w:type="gramStart"/>
       <w:r>
         <w:rPr>
           <w:rFonts w:ascii="Arial" w:eastAsia="Arial" w:hAnsi="Arial" w:cs="Arial"/>
@@ -2926,6 +3133,7 @@
         <w:t>.reduceByKey</w:t>
       </w:r>
       <w:proofErr w:type="spellEnd"/>
+      <w:proofErr w:type="gramEnd"/>
       <w:r>
         <w:rPr>
           <w:rFonts w:ascii="Arial" w:eastAsia="Arial" w:hAnsi="Arial" w:cs="Arial"/>
@@ -3020,7 +3228,31 @@
           <w:highlight w:val="white"/>
           <w:lang w:val="en"/>
         </w:rPr>
-        <w:t>The functions op(t1, t2) is allowed to modify t1 and return it as its result value to avoid object allocation; however, it should not modify t2.</w:t>
+        <w:t>The functions </w:t>
+      </w:r>
+      <w:proofErr w:type="gramStart"/>
+      <w:r>
+        <w:rPr>
+          <w:rFonts w:ascii="Arial" w:eastAsia="Arial" w:hAnsi="Arial" w:cs="Arial"/>
+          <w:color w:val="333333"/>
+          <w:sz w:val="23"/>
+          <w:szCs w:val="23"/>
+          <w:highlight w:val="white"/>
+          <w:lang w:val="en"/>
+        </w:rPr>
+        <w:t>op(</w:t>
+      </w:r>
+      <w:proofErr w:type="gramEnd"/>
+      <w:r>
+        <w:rPr>
+          <w:rFonts w:ascii="Arial" w:eastAsia="Arial" w:hAnsi="Arial" w:cs="Arial"/>
+          <w:color w:val="333333"/>
+          <w:sz w:val="23"/>
+          <w:szCs w:val="23"/>
+          <w:highlight w:val="white"/>
+          <w:lang w:val="en"/>
+        </w:rPr>
+        <w:t>t1, t2) is allowed to modify t1 and return it as its result value to avoid object allocation; however, it should not modify t2.</w:t>
       </w:r>
     </w:p>
     <w:p>
@@ -3071,7 +3303,31 @@
           <w:highlight w:val="white"/>
           <w:lang w:val="en"/>
         </w:rPr>
-        <w:t>) can return a different result type, U, than the type of this RDD. Thus, we need one operation for merging a T into an U and one operation for merging two U</w:t>
+        <w:t xml:space="preserve">) can return a different result type, U, than the type of this RDD. Thus, we need one operation for merging a T into </w:t>
+      </w:r>
+      <w:proofErr w:type="gramStart"/>
+      <w:r>
+        <w:rPr>
+          <w:rFonts w:ascii="Arial" w:eastAsia="Arial" w:hAnsi="Arial" w:cs="Arial"/>
+          <w:color w:val="333333"/>
+          <w:sz w:val="23"/>
+          <w:szCs w:val="23"/>
+          <w:highlight w:val="white"/>
+          <w:lang w:val="en"/>
+        </w:rPr>
+        <w:t>an</w:t>
+      </w:r>
+      <w:proofErr w:type="gramEnd"/>
+      <w:r>
+        <w:rPr>
+          <w:rFonts w:ascii="Arial" w:eastAsia="Arial" w:hAnsi="Arial" w:cs="Arial"/>
+          <w:color w:val="333333"/>
+          <w:sz w:val="23"/>
+          <w:szCs w:val="23"/>
+          <w:highlight w:val="white"/>
+          <w:lang w:val="en"/>
+        </w:rPr>
+        <w:t xml:space="preserve"> U and one operation for merging two U</w:t>
       </w:r>
     </w:p>
     <w:p>
@@ -3215,7 +3471,31 @@
           <w:highlight w:val="white"/>
           <w:lang w:val="en"/>
         </w:rPr>
-        <w:t xml:space="preserve"> = (lambda x, y: (x[0] + y, x[1] + 1))</w:t>
+        <w:t xml:space="preserve"> = (lambda x, y: (</w:t>
+      </w:r>
+      <w:proofErr w:type="gramStart"/>
+      <w:r>
+        <w:rPr>
+          <w:rFonts w:ascii="Arial" w:eastAsia="Arial" w:hAnsi="Arial" w:cs="Arial"/>
+          <w:color w:val="333333"/>
+          <w:sz w:val="23"/>
+          <w:szCs w:val="23"/>
+          <w:highlight w:val="white"/>
+          <w:lang w:val="en"/>
+        </w:rPr>
+        <w:t>x[</w:t>
+      </w:r>
+      <w:proofErr w:type="gramEnd"/>
+      <w:r>
+        <w:rPr>
+          <w:rFonts w:ascii="Arial" w:eastAsia="Arial" w:hAnsi="Arial" w:cs="Arial"/>
+          <w:color w:val="333333"/>
+          <w:sz w:val="23"/>
+          <w:szCs w:val="23"/>
+          <w:highlight w:val="white"/>
+          <w:lang w:val="en"/>
+        </w:rPr>
+        <w:t>0] + y, x[1] + 1))</w:t>
       </w:r>
     </w:p>
     <w:p>
@@ -3253,7 +3533,31 @@
           <w:highlight w:val="white"/>
           <w:lang w:val="en"/>
         </w:rPr>
-        <w:t xml:space="preserve"> = (lambda x, y: (x[0] + y[0], x[1] + y[1]))</w:t>
+        <w:t xml:space="preserve"> = (lambda x, y: (</w:t>
+      </w:r>
+      <w:proofErr w:type="gramStart"/>
+      <w:r>
+        <w:rPr>
+          <w:rFonts w:ascii="Arial" w:eastAsia="Arial" w:hAnsi="Arial" w:cs="Arial"/>
+          <w:color w:val="333333"/>
+          <w:sz w:val="23"/>
+          <w:szCs w:val="23"/>
+          <w:highlight w:val="white"/>
+          <w:lang w:val="en"/>
+        </w:rPr>
+        <w:t>x[</w:t>
+      </w:r>
+      <w:proofErr w:type="gramEnd"/>
+      <w:r>
+        <w:rPr>
+          <w:rFonts w:ascii="Arial" w:eastAsia="Arial" w:hAnsi="Arial" w:cs="Arial"/>
+          <w:color w:val="333333"/>
+          <w:sz w:val="23"/>
+          <w:szCs w:val="23"/>
+          <w:highlight w:val="white"/>
+          <w:lang w:val="en"/>
+        </w:rPr>
+        <w:t>0] + y[0], x[1] + y[1]))</w:t>
       </w:r>
     </w:p>
     <w:p>
@@ -3270,6 +3574,7 @@
         </w:rPr>
       </w:pPr>
       <w:proofErr w:type="spellStart"/>
+      <w:proofErr w:type="gramStart"/>
       <w:r>
         <w:rPr>
           <w:rFonts w:ascii="Arial" w:eastAsia="Arial" w:hAnsi="Arial" w:cs="Arial"/>
@@ -3282,6 +3587,7 @@
         <w:t>sc.parallelize</w:t>
       </w:r>
       <w:proofErr w:type="spellEnd"/>
+      <w:proofErr w:type="gramEnd"/>
       <w:r>
         <w:rPr>
           <w:rFonts w:ascii="Arial" w:eastAsia="Arial" w:hAnsi="Arial" w:cs="Arial"/>
@@ -3356,6 +3662,7 @@
         </w:rPr>
       </w:pPr>
       <w:proofErr w:type="spellStart"/>
+      <w:proofErr w:type="gramStart"/>
       <w:r>
         <w:rPr>
           <w:rFonts w:ascii="Arial" w:eastAsia="Arial" w:hAnsi="Arial" w:cs="Arial"/>
@@ -3368,6 +3675,7 @@
         <w:t>sc.parallelize</w:t>
       </w:r>
       <w:proofErr w:type="spellEnd"/>
+      <w:proofErr w:type="gramEnd"/>
       <w:r>
         <w:rPr>
           <w:rFonts w:ascii="Arial" w:eastAsia="Arial" w:hAnsi="Arial" w:cs="Arial"/>
@@ -3549,6 +3857,7 @@
         </w:rPr>
       </w:pPr>
       <w:proofErr w:type="spellStart"/>
+      <w:proofErr w:type="gramStart"/>
       <w:r>
         <w:rPr>
           <w:color w:val="333333"/>
@@ -3558,6 +3867,7 @@
         <w:t>sc.parallelize</w:t>
       </w:r>
       <w:proofErr w:type="spellEnd"/>
+      <w:proofErr w:type="gramEnd"/>
       <w:r>
         <w:rPr>
           <w:color w:val="333333"/>
@@ -3748,6 +4058,7 @@
         <w:t xml:space="preserve"> = </w:t>
       </w:r>
       <w:proofErr w:type="spellStart"/>
+      <w:proofErr w:type="gramStart"/>
       <w:r>
         <w:rPr>
           <w:color w:val="333333"/>
@@ -3757,6 +4068,7 @@
         <w:t>sc.parallelize</w:t>
       </w:r>
       <w:proofErr w:type="spellEnd"/>
+      <w:proofErr w:type="gramEnd"/>
       <w:r>
         <w:rPr>
           <w:color w:val="333333"/>
@@ -3775,6 +4087,7 @@
         </w:rPr>
       </w:pPr>
       <w:proofErr w:type="spellStart"/>
+      <w:proofErr w:type="gramStart"/>
       <w:r>
         <w:rPr>
           <w:color w:val="333333"/>
@@ -3798,7 +4111,16 @@
           <w:sz w:val="23"/>
           <w:szCs w:val="23"/>
         </w:rPr>
-        <w:t>()</w:t>
+        <w:t>(</w:t>
+      </w:r>
+      <w:proofErr w:type="gramEnd"/>
+      <w:r>
+        <w:rPr>
+          <w:color w:val="333333"/>
+          <w:sz w:val="23"/>
+          <w:szCs w:val="23"/>
+        </w:rPr>
+        <w:t>)</w:t>
       </w:r>
     </w:p>
     <w:p>
@@ -3884,10 +4206,12 @@
     <w:p/>
     <w:p>
       <w:proofErr w:type="spellStart"/>
+      <w:proofErr w:type="gramStart"/>
       <w:r>
         <w:t>sc.parallelize</w:t>
       </w:r>
       <w:proofErr w:type="spellEnd"/>
+      <w:proofErr w:type="gramEnd"/>
       <w:r>
         <w:t>([1.0, 2.0, 3.0]).sum()</w:t>
       </w:r>
@@ -3938,10 +4262,12 @@
     <w:p/>
     <w:p>
       <w:proofErr w:type="spellStart"/>
+      <w:proofErr w:type="gramStart"/>
       <w:r>
         <w:t>sc.parallelize</w:t>
       </w:r>
       <w:proofErr w:type="spellEnd"/>
+      <w:proofErr w:type="gramEnd"/>
       <w:r>
         <w:t>([2, 3, 4]).count()</w:t>
       </w:r>
@@ -4016,10 +4342,12 @@
         <w:t xml:space="preserve"> = </w:t>
       </w:r>
       <w:proofErr w:type="spellStart"/>
+      <w:proofErr w:type="gramStart"/>
       <w:r>
         <w:t>sc.parallelize</w:t>
       </w:r>
       <w:proofErr w:type="spellEnd"/>
+      <w:proofErr w:type="gramEnd"/>
       <w:r>
         <w:t>([("a", 1), ("b", 1), ("a", 1)])</w:t>
       </w:r>
@@ -4029,6 +4357,7 @@
         <w:t>sorted(</w:t>
       </w:r>
       <w:proofErr w:type="spellStart"/>
+      <w:proofErr w:type="gramStart"/>
       <w:r>
         <w:t>cnt</w:t>
       </w:r>
@@ -4036,6 +4365,7 @@
         <w:t>rdd.countByKey</w:t>
       </w:r>
       <w:proofErr w:type="spellEnd"/>
+      <w:proofErr w:type="gramEnd"/>
       <w:r>
         <w:t>().items())</w:t>
       </w:r>
@@ -4104,10 +4434,12 @@
         <w:t xml:space="preserve"> = </w:t>
       </w:r>
       <w:proofErr w:type="spellStart"/>
+      <w:proofErr w:type="gramStart"/>
       <w:r>
         <w:t>sc.parallelize</w:t>
       </w:r>
       <w:proofErr w:type="spellEnd"/>
+      <w:proofErr w:type="gramEnd"/>
       <w:r>
         <w:t>(</w:t>
       </w:r>
@@ -4162,6 +4494,79 @@
           <w:bCs/>
         </w:rPr>
         <w:t>Broadcast Variable:</w:t>
+      </w:r>
+    </w:p>
+    <w:p>
+      <w:pPr>
+        <w:ind w:firstLine="720"/>
+      </w:pPr>
+    </w:p>
+    <w:p>
+      <w:proofErr w:type="spellStart"/>
+      <w:r>
+        <w:t>broadcastVar</w:t>
+      </w:r>
+      <w:proofErr w:type="spellEnd"/>
+      <w:r>
+        <w:t xml:space="preserve"> = </w:t>
+      </w:r>
+      <w:proofErr w:type="spellStart"/>
+      <w:proofErr w:type="gramStart"/>
+      <w:r>
+        <w:t>sc.broadcast</w:t>
+      </w:r>
+      <w:proofErr w:type="spellEnd"/>
+      <w:proofErr w:type="gramEnd"/>
+      <w:r>
+        <w:t>([1, 2, 3])</w:t>
+      </w:r>
+    </w:p>
+    <w:p>
+      <w:proofErr w:type="spellStart"/>
+      <w:r>
+        <w:t>broadcastVar.value</w:t>
+      </w:r>
+      <w:proofErr w:type="spellEnd"/>
+    </w:p>
+    <w:p>
+      <w:proofErr w:type="spellStart"/>
+      <w:r>
+        <w:t>broadcastVar.unpersist</w:t>
+      </w:r>
+      <w:proofErr w:type="spellEnd"/>
+      <w:r>
+        <w:t>()</w:t>
+      </w:r>
+    </w:p>
+    <w:p>
+      <w:proofErr w:type="spellStart"/>
+      <w:r>
+        <w:t>broadcastVar.destroy</w:t>
+      </w:r>
+      <w:proofErr w:type="spellEnd"/>
+      <w:r>
+        <w:t>()</w:t>
+      </w:r>
+    </w:p>
+    <w:p>
+      <w:pPr>
+        <w:ind w:firstLine="720"/>
+      </w:pPr>
+    </w:p>
+    <w:p/>
+    <w:p>
+      <w:pPr>
+        <w:rPr>
+          <w:b/>
+          <w:bCs/>
+        </w:rPr>
+      </w:pPr>
+      <w:r>
+        <w:rPr>
+          <w:b/>
+          <w:bCs/>
+        </w:rPr>
+        <w:t>Accumulator:</w:t>
       </w:r>
     </w:p>
     <w:p/>
@@ -4187,149 +4592,24 @@
           <w:tab w:val="left" w:pos="14656"/>
         </w:tabs>
         <w:spacing w:line="240" w:lineRule="auto"/>
-        <w:rPr>
-          <w:rFonts w:ascii="Lucida Console" w:eastAsia="Times New Roman" w:hAnsi="Lucida Console" w:cs="Courier New"/>
-          <w:color w:val="212529"/>
-          <w:sz w:val="18"/>
-          <w:szCs w:val="18"/>
-          <w:lang w:val="en-IN"/>
-        </w:rPr>
-      </w:pPr>
-      <w:proofErr w:type="spellStart"/>
-      <w:r>
-        <w:rPr>
-          <w:rFonts w:ascii="Lucida Console" w:eastAsia="Times New Roman" w:hAnsi="Lucida Console" w:cs="Courier New"/>
-          <w:color w:val="212529"/>
-          <w:sz w:val="20"/>
-          <w:szCs w:val="20"/>
-          <w:bdr w:val="none" w:sz="0" w:space="0" w:color="auto" w:frame="1"/>
-          <w:lang w:val="en-IN"/>
-        </w:rPr>
-        <w:t>broadcastVar</w:t>
-      </w:r>
-      <w:proofErr w:type="spellEnd"/>
-      <w:r>
-        <w:rPr>
-          <w:rFonts w:ascii="Lucida Console" w:eastAsia="Times New Roman" w:hAnsi="Lucida Console" w:cs="Courier New"/>
-          <w:color w:val="212529"/>
-          <w:sz w:val="20"/>
-          <w:szCs w:val="20"/>
-          <w:bdr w:val="none" w:sz="0" w:space="0" w:color="auto" w:frame="1"/>
-          <w:lang w:val="en-IN"/>
-        </w:rPr>
-        <w:t xml:space="preserve"> </w:t>
-      </w:r>
-      <w:r>
-        <w:rPr>
-          <w:rFonts w:ascii="Lucida Console" w:eastAsia="Times New Roman" w:hAnsi="Lucida Console" w:cs="Courier New"/>
-          <w:color w:val="666666"/>
-          <w:sz w:val="20"/>
-          <w:szCs w:val="20"/>
-          <w:bdr w:val="none" w:sz="0" w:space="0" w:color="auto" w:frame="1"/>
-          <w:lang w:val="en-IN"/>
-        </w:rPr>
-        <w:t>=</w:t>
-      </w:r>
-      <w:r>
-        <w:rPr>
-          <w:rFonts w:ascii="Lucida Console" w:eastAsia="Times New Roman" w:hAnsi="Lucida Console" w:cs="Courier New"/>
-          <w:color w:val="212529"/>
-          <w:sz w:val="20"/>
-          <w:szCs w:val="20"/>
-          <w:bdr w:val="none" w:sz="0" w:space="0" w:color="auto" w:frame="1"/>
-          <w:lang w:val="en-IN"/>
-        </w:rPr>
-        <w:t xml:space="preserve"> </w:t>
-      </w:r>
-      <w:proofErr w:type="spellStart"/>
-      <w:r>
-        <w:rPr>
-          <w:rFonts w:ascii="Lucida Console" w:eastAsia="Times New Roman" w:hAnsi="Lucida Console" w:cs="Courier New"/>
-          <w:color w:val="212529"/>
-          <w:sz w:val="20"/>
-          <w:szCs w:val="20"/>
-          <w:bdr w:val="none" w:sz="0" w:space="0" w:color="auto" w:frame="1"/>
-          <w:lang w:val="en-IN"/>
-        </w:rPr>
-        <w:t>sc.broadcast</w:t>
-      </w:r>
-      <w:proofErr w:type="spellEnd"/>
-      <w:r>
-        <w:rPr>
-          <w:rFonts w:ascii="Lucida Console" w:eastAsia="Times New Roman" w:hAnsi="Lucida Console" w:cs="Courier New"/>
-          <w:color w:val="212529"/>
-          <w:sz w:val="20"/>
-          <w:szCs w:val="20"/>
-          <w:bdr w:val="none" w:sz="0" w:space="0" w:color="auto" w:frame="1"/>
-          <w:lang w:val="en-IN"/>
-        </w:rPr>
-        <w:t>([</w:t>
-      </w:r>
-      <w:r>
-        <w:rPr>
-          <w:rFonts w:ascii="Lucida Console" w:eastAsia="Times New Roman" w:hAnsi="Lucida Console" w:cs="Courier New"/>
-          <w:color w:val="40A070"/>
-          <w:sz w:val="20"/>
-          <w:szCs w:val="20"/>
-          <w:bdr w:val="none" w:sz="0" w:space="0" w:color="auto" w:frame="1"/>
-          <w:lang w:val="en-IN"/>
-        </w:rPr>
-        <w:t>1</w:t>
-      </w:r>
-      <w:r>
-        <w:rPr>
-          <w:rFonts w:ascii="Lucida Console" w:eastAsia="Times New Roman" w:hAnsi="Lucida Console" w:cs="Courier New"/>
-          <w:color w:val="212529"/>
-          <w:sz w:val="20"/>
-          <w:szCs w:val="20"/>
-          <w:bdr w:val="none" w:sz="0" w:space="0" w:color="auto" w:frame="1"/>
-          <w:lang w:val="en-IN"/>
-        </w:rPr>
-        <w:t xml:space="preserve">, </w:t>
-      </w:r>
-      <w:r>
-        <w:rPr>
-          <w:rFonts w:ascii="Lucida Console" w:eastAsia="Times New Roman" w:hAnsi="Lucida Console" w:cs="Courier New"/>
-          <w:color w:val="40A070"/>
-          <w:sz w:val="20"/>
-          <w:szCs w:val="20"/>
-          <w:bdr w:val="none" w:sz="0" w:space="0" w:color="auto" w:frame="1"/>
-          <w:lang w:val="en-IN"/>
-        </w:rPr>
-        <w:t>2</w:t>
-      </w:r>
-      <w:r>
-        <w:rPr>
-          <w:rFonts w:ascii="Lucida Console" w:eastAsia="Times New Roman" w:hAnsi="Lucida Console" w:cs="Courier New"/>
-          <w:color w:val="212529"/>
-          <w:sz w:val="20"/>
-          <w:szCs w:val="20"/>
-          <w:bdr w:val="none" w:sz="0" w:space="0" w:color="auto" w:frame="1"/>
-          <w:lang w:val="en-IN"/>
-        </w:rPr>
-        <w:t xml:space="preserve">, </w:t>
-      </w:r>
-      <w:r>
-        <w:rPr>
-          <w:rFonts w:ascii="Lucida Console" w:eastAsia="Times New Roman" w:hAnsi="Lucida Console" w:cs="Courier New"/>
-          <w:color w:val="40A070"/>
-          <w:sz w:val="20"/>
-          <w:szCs w:val="20"/>
-          <w:bdr w:val="none" w:sz="0" w:space="0" w:color="auto" w:frame="1"/>
-          <w:lang w:val="en-IN"/>
-        </w:rPr>
-        <w:t>3</w:t>
-      </w:r>
-      <w:r>
-        <w:rPr>
-          <w:rFonts w:ascii="Lucida Console" w:eastAsia="Times New Roman" w:hAnsi="Lucida Console" w:cs="Courier New"/>
-          <w:color w:val="212529"/>
-          <w:sz w:val="20"/>
-          <w:szCs w:val="20"/>
-          <w:bdr w:val="none" w:sz="0" w:space="0" w:color="auto" w:frame="1"/>
-          <w:lang w:val="en-IN"/>
-        </w:rPr>
-        <w:t>])</w:t>
+      </w:pPr>
+      <w:proofErr w:type="spellStart"/>
+      <w:r>
+        <w:t>accum</w:t>
+      </w:r>
+      <w:proofErr w:type="spellEnd"/>
+      <w:r>
+        <w:t xml:space="preserve"> = </w:t>
+      </w:r>
+      <w:proofErr w:type="spellStart"/>
+      <w:proofErr w:type="gramStart"/>
+      <w:r>
+        <w:t>sc.accumulator</w:t>
+      </w:r>
+      <w:proofErr w:type="spellEnd"/>
+      <w:proofErr w:type="gramEnd"/>
+      <w:r>
+        <w:t>(0)</w:t>
       </w:r>
     </w:p>
     <w:p>
@@ -4354,26 +4634,10 @@
           <w:tab w:val="left" w:pos="14656"/>
         </w:tabs>
         <w:spacing w:line="240" w:lineRule="auto"/>
-        <w:rPr>
-          <w:rFonts w:ascii="Lucida Console" w:eastAsia="Times New Roman" w:hAnsi="Lucida Console" w:cs="Courier New"/>
-          <w:color w:val="212529"/>
-          <w:sz w:val="20"/>
-          <w:szCs w:val="20"/>
-          <w:bdr w:val="none" w:sz="0" w:space="0" w:color="auto" w:frame="1"/>
-          <w:lang w:val="en-IN"/>
-        </w:rPr>
-      </w:pPr>
-      <w:proofErr w:type="spellStart"/>
-      <w:r>
-        <w:rPr>
-          <w:rFonts w:ascii="Lucida Console" w:eastAsia="Times New Roman" w:hAnsi="Lucida Console" w:cs="Courier New"/>
-          <w:color w:val="212529"/>
-          <w:sz w:val="20"/>
-          <w:szCs w:val="20"/>
-          <w:bdr w:val="none" w:sz="0" w:space="0" w:color="auto" w:frame="1"/>
-          <w:lang w:val="en-IN"/>
-        </w:rPr>
-        <w:t>broadcastVar.value</w:t>
+      </w:pPr>
+      <w:proofErr w:type="spellStart"/>
+      <w:r>
+        <w:t>accum</w:t>
       </w:r>
       <w:proofErr w:type="spellEnd"/>
     </w:p>
@@ -4399,49 +4663,24 @@
           <w:tab w:val="left" w:pos="14656"/>
         </w:tabs>
         <w:spacing w:line="240" w:lineRule="auto"/>
-        <w:rPr>
-          <w:rFonts w:ascii="Lucida Console" w:eastAsia="Times New Roman" w:hAnsi="Lucida Console" w:cs="Courier New"/>
-          <w:color w:val="212529"/>
-          <w:sz w:val="20"/>
-          <w:szCs w:val="20"/>
-          <w:bdr w:val="none" w:sz="0" w:space="0" w:color="auto" w:frame="1"/>
-          <w:lang w:val="en-IN"/>
-        </w:rPr>
-      </w:pPr>
-      <w:proofErr w:type="spellStart"/>
-      <w:r>
-        <w:rPr>
-          <w:rFonts w:ascii="Lucida Console" w:eastAsia="Times New Roman" w:hAnsi="Lucida Console" w:cs="Courier New"/>
-          <w:color w:val="212529"/>
-          <w:sz w:val="20"/>
-          <w:szCs w:val="20"/>
-          <w:bdr w:val="none" w:sz="0" w:space="0" w:color="auto" w:frame="1"/>
-          <w:lang w:val="en-IN"/>
-        </w:rPr>
-        <w:t>broadcastVar</w:t>
-      </w:r>
-      <w:r>
-        <w:rPr>
-          <w:rFonts w:ascii="Lucida Console" w:eastAsia="Times New Roman" w:hAnsi="Lucida Console" w:cs="Courier New"/>
-          <w:color w:val="212529"/>
-          <w:sz w:val="20"/>
-          <w:szCs w:val="20"/>
-          <w:bdr w:val="none" w:sz="0" w:space="0" w:color="auto" w:frame="1"/>
-          <w:lang w:val="en-IN"/>
-        </w:rPr>
-        <w:t>.unpersist</w:t>
-      </w:r>
-      <w:proofErr w:type="spellEnd"/>
-      <w:r>
-        <w:rPr>
-          <w:rFonts w:ascii="Lucida Console" w:eastAsia="Times New Roman" w:hAnsi="Lucida Console" w:cs="Courier New"/>
-          <w:color w:val="212529"/>
-          <w:sz w:val="20"/>
-          <w:szCs w:val="20"/>
-          <w:bdr w:val="none" w:sz="0" w:space="0" w:color="auto" w:frame="1"/>
-          <w:lang w:val="en-IN"/>
-        </w:rPr>
-        <w:t>()</w:t>
+      </w:pPr>
+      <w:proofErr w:type="spellStart"/>
+      <w:proofErr w:type="gramStart"/>
+      <w:r>
+        <w:t>sc.parallelize</w:t>
+      </w:r>
+      <w:proofErr w:type="spellEnd"/>
+      <w:proofErr w:type="gramEnd"/>
+      <w:r>
+        <w:t xml:space="preserve">([1, 2, 3, 4]).foreach(lambda x: </w:t>
+      </w:r>
+      <w:proofErr w:type="spellStart"/>
+      <w:r>
+        <w:t>accum.add</w:t>
+      </w:r>
+      <w:proofErr w:type="spellEnd"/>
+      <w:r>
+        <w:t>(x))</w:t>
       </w:r>
     </w:p>
     <w:p>
@@ -4466,594 +4705,133 @@
           <w:tab w:val="left" w:pos="14656"/>
         </w:tabs>
         <w:spacing w:line="240" w:lineRule="auto"/>
-        <w:rPr>
-          <w:rFonts w:ascii="Lucida Console" w:eastAsia="Times New Roman" w:hAnsi="Lucida Console" w:cs="Courier New"/>
-          <w:color w:val="212529"/>
-          <w:sz w:val="18"/>
-          <w:szCs w:val="18"/>
-          <w:lang w:val="en-IN"/>
-        </w:rPr>
-      </w:pPr>
-      <w:proofErr w:type="spellStart"/>
-      <w:r>
-        <w:rPr>
-          <w:rFonts w:ascii="Lucida Console" w:eastAsia="Times New Roman" w:hAnsi="Lucida Console" w:cs="Courier New"/>
-          <w:color w:val="212529"/>
-          <w:sz w:val="20"/>
-          <w:szCs w:val="20"/>
-          <w:bdr w:val="none" w:sz="0" w:space="0" w:color="auto" w:frame="1"/>
-          <w:lang w:val="en-IN"/>
-        </w:rPr>
-        <w:t>broadcastVar</w:t>
-      </w:r>
-      <w:r>
-        <w:rPr>
-          <w:rFonts w:ascii="Lucida Console" w:eastAsia="Times New Roman" w:hAnsi="Lucida Console" w:cs="Courier New"/>
-          <w:color w:val="212529"/>
-          <w:sz w:val="20"/>
-          <w:szCs w:val="20"/>
-          <w:bdr w:val="none" w:sz="0" w:space="0" w:color="auto" w:frame="1"/>
-          <w:lang w:val="en-IN"/>
-        </w:rPr>
-        <w:t>.destroy</w:t>
-      </w:r>
-      <w:proofErr w:type="spellEnd"/>
-      <w:r>
-        <w:rPr>
-          <w:rFonts w:ascii="Lucida Console" w:eastAsia="Times New Roman" w:hAnsi="Lucida Console" w:cs="Courier New"/>
-          <w:color w:val="212529"/>
-          <w:sz w:val="20"/>
-          <w:szCs w:val="20"/>
-          <w:bdr w:val="none" w:sz="0" w:space="0" w:color="auto" w:frame="1"/>
-          <w:lang w:val="en-IN"/>
-        </w:rPr>
+      </w:pPr>
+      <w:proofErr w:type="spellStart"/>
+      <w:r>
+        <w:t>accum.value</w:t>
+      </w:r>
+      <w:proofErr w:type="spellEnd"/>
+    </w:p>
+    <w:p/>
+    <w:p>
+      <w:pPr>
+        <w:rPr>
+          <w:b/>
+          <w:bCs/>
+        </w:rPr>
+      </w:pPr>
+    </w:p>
+    <w:p>
+      <w:r>
+        <w:t>a</w:t>
+      </w:r>
+      <w:r>
+        <w:t>ccum</w:t>
+      </w:r>
+      <w:r>
+        <w:t>1</w:t>
+      </w:r>
+      <w:r>
+        <w:t xml:space="preserve"> = </w:t>
+      </w:r>
+      <w:proofErr w:type="spellStart"/>
+      <w:proofErr w:type="gramStart"/>
+      <w:r>
+        <w:t>sc.accumulator</w:t>
+      </w:r>
+      <w:proofErr w:type="spellEnd"/>
+      <w:proofErr w:type="gramEnd"/>
+      <w:r>
+        <w:t>(0)</w:t>
+      </w:r>
+    </w:p>
+    <w:p>
+      <w:r>
+        <w:t>def g(x):</w:t>
+      </w:r>
+    </w:p>
+    <w:p>
+      <w:r>
+        <w:t xml:space="preserve">    </w:t>
+      </w:r>
+      <w:r>
+        <w:t>r=</w:t>
+      </w:r>
+      <w:r>
+        <w:t>accum</w:t>
+      </w:r>
+      <w:r>
+        <w:t>1</w:t>
+      </w:r>
+      <w:r>
+        <w:t>.add(x)</w:t>
+      </w:r>
+    </w:p>
+    <w:p>
+      <w:r>
+        <w:t xml:space="preserve">    return </w:t>
+      </w:r>
+      <w:r>
+        <w:t>r</w:t>
+      </w:r>
+    </w:p>
+    <w:p>
+      <w:r>
+        <w:t>data</w:t>
+      </w:r>
+      <w:r>
+        <w:t xml:space="preserve">= </w:t>
+      </w:r>
+      <w:proofErr w:type="spellStart"/>
+      <w:proofErr w:type="gramStart"/>
+      <w:r>
+        <w:t>sc.parallelize</w:t>
+      </w:r>
+      <w:proofErr w:type="spellEnd"/>
+      <w:proofErr w:type="gramEnd"/>
+      <w:r>
+        <w:t>([2, 3, 3, 3])</w:t>
+      </w:r>
+    </w:p>
+    <w:p>
+      <w:r>
+        <w:t>res=</w:t>
+      </w:r>
+      <w:proofErr w:type="spellStart"/>
+      <w:r>
+        <w:t>data.map</w:t>
+      </w:r>
+      <w:proofErr w:type="spellEnd"/>
+      <w:r>
+        <w:t>(g)</w:t>
+      </w:r>
+    </w:p>
+    <w:p>
+      <w:r>
+        <w:t>accum1.value</w:t>
+      </w:r>
+    </w:p>
+    <w:p>
+      <w:proofErr w:type="spellStart"/>
+      <w:proofErr w:type="gramStart"/>
+      <w:r>
+        <w:t>res.collect</w:t>
+      </w:r>
+      <w:proofErr w:type="spellEnd"/>
+      <w:proofErr w:type="gramEnd"/>
+      <w:r>
         <w:t>()</w:t>
+      </w:r>
+    </w:p>
+    <w:p>
+      <w:r>
+        <w:t>accum1.value</w:t>
       </w:r>
     </w:p>
     <w:p/>
     <w:p/>
-    <w:p>
-      <w:pPr>
-        <w:rPr>
-          <w:b/>
-          <w:bCs/>
-        </w:rPr>
-      </w:pPr>
-      <w:r>
-        <w:rPr>
-          <w:b/>
-          <w:bCs/>
-        </w:rPr>
-        <w:t>Accumulator:</w:t>
-      </w:r>
-    </w:p>
-    <w:p>
-      <w:pPr>
-        <w:rPr>
-          <w:b/>
-          <w:bCs/>
-        </w:rPr>
-      </w:pPr>
-    </w:p>
-    <w:p>
-      <w:pPr>
-        <w:shd w:val="clear" w:color="auto" w:fill="F5F5F5"/>
-        <w:tabs>
-          <w:tab w:val="left" w:pos="916"/>
-          <w:tab w:val="left" w:pos="1832"/>
-          <w:tab w:val="left" w:pos="2748"/>
-          <w:tab w:val="left" w:pos="3664"/>
-          <w:tab w:val="left" w:pos="4580"/>
-          <w:tab w:val="left" w:pos="5496"/>
-          <w:tab w:val="left" w:pos="6412"/>
-          <w:tab w:val="left" w:pos="7328"/>
-          <w:tab w:val="left" w:pos="8244"/>
-          <w:tab w:val="left" w:pos="9160"/>
-          <w:tab w:val="left" w:pos="10076"/>
-          <w:tab w:val="left" w:pos="10992"/>
-          <w:tab w:val="left" w:pos="11908"/>
-          <w:tab w:val="left" w:pos="12824"/>
-          <w:tab w:val="left" w:pos="13740"/>
-          <w:tab w:val="left" w:pos="14656"/>
-        </w:tabs>
-        <w:spacing w:line="240" w:lineRule="auto"/>
-        <w:rPr>
-          <w:rFonts w:ascii="Lucida Console" w:eastAsia="Times New Roman" w:hAnsi="Lucida Console" w:cs="Courier New"/>
-          <w:color w:val="212529"/>
-          <w:sz w:val="18"/>
-          <w:szCs w:val="18"/>
-          <w:lang w:val="en-IN"/>
-        </w:rPr>
-      </w:pPr>
-      <w:proofErr w:type="spellStart"/>
-      <w:r>
-        <w:rPr>
-          <w:rFonts w:ascii="Lucida Console" w:eastAsia="Times New Roman" w:hAnsi="Lucida Console" w:cs="Courier New"/>
-          <w:color w:val="212529"/>
-          <w:sz w:val="20"/>
-          <w:szCs w:val="20"/>
-          <w:bdr w:val="none" w:sz="0" w:space="0" w:color="auto" w:frame="1"/>
-          <w:lang w:val="en-IN"/>
-        </w:rPr>
-        <w:t>accum</w:t>
-      </w:r>
-      <w:proofErr w:type="spellEnd"/>
-      <w:r>
-        <w:rPr>
-          <w:rFonts w:ascii="Lucida Console" w:eastAsia="Times New Roman" w:hAnsi="Lucida Console" w:cs="Courier New"/>
-          <w:color w:val="212529"/>
-          <w:sz w:val="20"/>
-          <w:szCs w:val="20"/>
-          <w:bdr w:val="none" w:sz="0" w:space="0" w:color="auto" w:frame="1"/>
-          <w:lang w:val="en-IN"/>
-        </w:rPr>
-        <w:t xml:space="preserve"> </w:t>
-      </w:r>
-      <w:r>
-        <w:rPr>
-          <w:rFonts w:ascii="Lucida Console" w:eastAsia="Times New Roman" w:hAnsi="Lucida Console" w:cs="Courier New"/>
-          <w:color w:val="666666"/>
-          <w:sz w:val="20"/>
-          <w:szCs w:val="20"/>
-          <w:bdr w:val="none" w:sz="0" w:space="0" w:color="auto" w:frame="1"/>
-          <w:lang w:val="en-IN"/>
-        </w:rPr>
-        <w:t>=</w:t>
-      </w:r>
-      <w:r>
-        <w:rPr>
-          <w:rFonts w:ascii="Lucida Console" w:eastAsia="Times New Roman" w:hAnsi="Lucida Console" w:cs="Courier New"/>
-          <w:color w:val="212529"/>
-          <w:sz w:val="20"/>
-          <w:szCs w:val="20"/>
-          <w:bdr w:val="none" w:sz="0" w:space="0" w:color="auto" w:frame="1"/>
-          <w:lang w:val="en-IN"/>
-        </w:rPr>
-        <w:t xml:space="preserve"> </w:t>
-      </w:r>
-      <w:proofErr w:type="spellStart"/>
-      <w:r>
-        <w:rPr>
-          <w:rFonts w:ascii="Lucida Console" w:eastAsia="Times New Roman" w:hAnsi="Lucida Console" w:cs="Courier New"/>
-          <w:color w:val="212529"/>
-          <w:sz w:val="20"/>
-          <w:szCs w:val="20"/>
-          <w:bdr w:val="none" w:sz="0" w:space="0" w:color="auto" w:frame="1"/>
-          <w:lang w:val="en-IN"/>
-        </w:rPr>
-        <w:t>sc.accumulator</w:t>
-      </w:r>
-      <w:proofErr w:type="spellEnd"/>
-      <w:r>
-        <w:rPr>
-          <w:rFonts w:ascii="Lucida Console" w:eastAsia="Times New Roman" w:hAnsi="Lucida Console" w:cs="Courier New"/>
-          <w:color w:val="212529"/>
-          <w:sz w:val="20"/>
-          <w:szCs w:val="20"/>
-          <w:bdr w:val="none" w:sz="0" w:space="0" w:color="auto" w:frame="1"/>
-          <w:lang w:val="en-IN"/>
-        </w:rPr>
-        <w:t>(</w:t>
-      </w:r>
-      <w:r>
-        <w:rPr>
-          <w:rFonts w:ascii="Lucida Console" w:eastAsia="Times New Roman" w:hAnsi="Lucida Console" w:cs="Courier New"/>
-          <w:color w:val="40A070"/>
-          <w:sz w:val="20"/>
-          <w:szCs w:val="20"/>
-          <w:bdr w:val="none" w:sz="0" w:space="0" w:color="auto" w:frame="1"/>
-          <w:lang w:val="en-IN"/>
-        </w:rPr>
-        <w:t>0</w:t>
-      </w:r>
-      <w:r>
-        <w:rPr>
-          <w:rFonts w:ascii="Lucida Console" w:eastAsia="Times New Roman" w:hAnsi="Lucida Console" w:cs="Courier New"/>
-          <w:color w:val="212529"/>
-          <w:sz w:val="20"/>
-          <w:szCs w:val="20"/>
-          <w:bdr w:val="none" w:sz="0" w:space="0" w:color="auto" w:frame="1"/>
-          <w:lang w:val="en-IN"/>
-        </w:rPr>
-        <w:t>)</w:t>
-      </w:r>
-    </w:p>
-    <w:p>
-      <w:pPr>
-        <w:shd w:val="clear" w:color="auto" w:fill="F5F5F5"/>
-        <w:tabs>
-          <w:tab w:val="left" w:pos="916"/>
-          <w:tab w:val="left" w:pos="1832"/>
-          <w:tab w:val="left" w:pos="2748"/>
-          <w:tab w:val="left" w:pos="3664"/>
-          <w:tab w:val="left" w:pos="4580"/>
-          <w:tab w:val="left" w:pos="5496"/>
-          <w:tab w:val="left" w:pos="6412"/>
-          <w:tab w:val="left" w:pos="7328"/>
-          <w:tab w:val="left" w:pos="8244"/>
-          <w:tab w:val="left" w:pos="9160"/>
-          <w:tab w:val="left" w:pos="10076"/>
-          <w:tab w:val="left" w:pos="10992"/>
-          <w:tab w:val="left" w:pos="11908"/>
-          <w:tab w:val="left" w:pos="12824"/>
-          <w:tab w:val="left" w:pos="13740"/>
-          <w:tab w:val="left" w:pos="14656"/>
-        </w:tabs>
-        <w:spacing w:line="240" w:lineRule="auto"/>
-        <w:rPr>
-          <w:rFonts w:ascii="Lucida Console" w:eastAsia="Times New Roman" w:hAnsi="Lucida Console" w:cs="Courier New"/>
-          <w:color w:val="212529"/>
-          <w:sz w:val="18"/>
-          <w:szCs w:val="18"/>
-          <w:lang w:val="en-IN"/>
-        </w:rPr>
-      </w:pPr>
-      <w:proofErr w:type="spellStart"/>
-      <w:r>
-        <w:rPr>
-          <w:rFonts w:ascii="Lucida Console" w:eastAsia="Times New Roman" w:hAnsi="Lucida Console" w:cs="Courier New"/>
-          <w:color w:val="212529"/>
-          <w:sz w:val="20"/>
-          <w:szCs w:val="20"/>
-          <w:bdr w:val="none" w:sz="0" w:space="0" w:color="auto" w:frame="1"/>
-          <w:lang w:val="en-IN"/>
-        </w:rPr>
-        <w:t>accum</w:t>
-      </w:r>
-      <w:proofErr w:type="spellEnd"/>
-    </w:p>
-    <w:p>
-      <w:pPr>
-        <w:shd w:val="clear" w:color="auto" w:fill="F5F5F5"/>
-        <w:tabs>
-          <w:tab w:val="left" w:pos="916"/>
-          <w:tab w:val="left" w:pos="1832"/>
-          <w:tab w:val="left" w:pos="2748"/>
-          <w:tab w:val="left" w:pos="3664"/>
-          <w:tab w:val="left" w:pos="4580"/>
-          <w:tab w:val="left" w:pos="5496"/>
-          <w:tab w:val="left" w:pos="6412"/>
-          <w:tab w:val="left" w:pos="7328"/>
-          <w:tab w:val="left" w:pos="8244"/>
-          <w:tab w:val="left" w:pos="9160"/>
-          <w:tab w:val="left" w:pos="10076"/>
-          <w:tab w:val="left" w:pos="10992"/>
-          <w:tab w:val="left" w:pos="11908"/>
-          <w:tab w:val="left" w:pos="12824"/>
-          <w:tab w:val="left" w:pos="13740"/>
-          <w:tab w:val="left" w:pos="14656"/>
-        </w:tabs>
-        <w:spacing w:line="240" w:lineRule="auto"/>
-        <w:rPr>
-          <w:rFonts w:ascii="Lucida Console" w:eastAsia="Times New Roman" w:hAnsi="Lucida Console" w:cs="Courier New"/>
-          <w:color w:val="212529"/>
-          <w:sz w:val="18"/>
-          <w:szCs w:val="18"/>
-          <w:lang w:val="en-IN"/>
-        </w:rPr>
-      </w:pPr>
-      <w:proofErr w:type="spellStart"/>
-      <w:r>
-        <w:rPr>
-          <w:rFonts w:ascii="Lucida Console" w:eastAsia="Times New Roman" w:hAnsi="Lucida Console" w:cs="Courier New"/>
-          <w:color w:val="212529"/>
-          <w:sz w:val="20"/>
-          <w:szCs w:val="20"/>
-          <w:bdr w:val="none" w:sz="0" w:space="0" w:color="auto" w:frame="1"/>
-          <w:lang w:val="en-IN"/>
-        </w:rPr>
-        <w:t>sc.parallelize</w:t>
-      </w:r>
-      <w:proofErr w:type="spellEnd"/>
-      <w:r>
-        <w:rPr>
-          <w:rFonts w:ascii="Lucida Console" w:eastAsia="Times New Roman" w:hAnsi="Lucida Console" w:cs="Courier New"/>
-          <w:color w:val="212529"/>
-          <w:sz w:val="20"/>
-          <w:szCs w:val="20"/>
-          <w:bdr w:val="none" w:sz="0" w:space="0" w:color="auto" w:frame="1"/>
-          <w:lang w:val="en-IN"/>
-        </w:rPr>
-        <w:t>([</w:t>
-      </w:r>
-      <w:r>
-        <w:rPr>
-          <w:rFonts w:ascii="Lucida Console" w:eastAsia="Times New Roman" w:hAnsi="Lucida Console" w:cs="Courier New"/>
-          <w:color w:val="40A070"/>
-          <w:sz w:val="20"/>
-          <w:szCs w:val="20"/>
-          <w:bdr w:val="none" w:sz="0" w:space="0" w:color="auto" w:frame="1"/>
-          <w:lang w:val="en-IN"/>
-        </w:rPr>
-        <w:t>1</w:t>
-      </w:r>
-      <w:r>
-        <w:rPr>
-          <w:rFonts w:ascii="Lucida Console" w:eastAsia="Times New Roman" w:hAnsi="Lucida Console" w:cs="Courier New"/>
-          <w:color w:val="212529"/>
-          <w:sz w:val="20"/>
-          <w:szCs w:val="20"/>
-          <w:bdr w:val="none" w:sz="0" w:space="0" w:color="auto" w:frame="1"/>
-          <w:lang w:val="en-IN"/>
-        </w:rPr>
-        <w:t xml:space="preserve">, </w:t>
-      </w:r>
-      <w:r>
-        <w:rPr>
-          <w:rFonts w:ascii="Lucida Console" w:eastAsia="Times New Roman" w:hAnsi="Lucida Console" w:cs="Courier New"/>
-          <w:color w:val="40A070"/>
-          <w:sz w:val="20"/>
-          <w:szCs w:val="20"/>
-          <w:bdr w:val="none" w:sz="0" w:space="0" w:color="auto" w:frame="1"/>
-          <w:lang w:val="en-IN"/>
-        </w:rPr>
-        <w:t>2</w:t>
-      </w:r>
-      <w:r>
-        <w:rPr>
-          <w:rFonts w:ascii="Lucida Console" w:eastAsia="Times New Roman" w:hAnsi="Lucida Console" w:cs="Courier New"/>
-          <w:color w:val="212529"/>
-          <w:sz w:val="20"/>
-          <w:szCs w:val="20"/>
-          <w:bdr w:val="none" w:sz="0" w:space="0" w:color="auto" w:frame="1"/>
-          <w:lang w:val="en-IN"/>
-        </w:rPr>
-        <w:t xml:space="preserve">, </w:t>
-      </w:r>
-      <w:r>
-        <w:rPr>
-          <w:rFonts w:ascii="Lucida Console" w:eastAsia="Times New Roman" w:hAnsi="Lucida Console" w:cs="Courier New"/>
-          <w:color w:val="40A070"/>
-          <w:sz w:val="20"/>
-          <w:szCs w:val="20"/>
-          <w:bdr w:val="none" w:sz="0" w:space="0" w:color="auto" w:frame="1"/>
-          <w:lang w:val="en-IN"/>
-        </w:rPr>
-        <w:t>3</w:t>
-      </w:r>
-      <w:r>
-        <w:rPr>
-          <w:rFonts w:ascii="Lucida Console" w:eastAsia="Times New Roman" w:hAnsi="Lucida Console" w:cs="Courier New"/>
-          <w:color w:val="212529"/>
-          <w:sz w:val="20"/>
-          <w:szCs w:val="20"/>
-          <w:bdr w:val="none" w:sz="0" w:space="0" w:color="auto" w:frame="1"/>
-          <w:lang w:val="en-IN"/>
-        </w:rPr>
-        <w:t xml:space="preserve">, </w:t>
-      </w:r>
-      <w:r>
-        <w:rPr>
-          <w:rFonts w:ascii="Lucida Console" w:eastAsia="Times New Roman" w:hAnsi="Lucida Console" w:cs="Courier New"/>
-          <w:color w:val="40A070"/>
-          <w:sz w:val="20"/>
-          <w:szCs w:val="20"/>
-          <w:bdr w:val="none" w:sz="0" w:space="0" w:color="auto" w:frame="1"/>
-          <w:lang w:val="en-IN"/>
-        </w:rPr>
-        <w:t>4</w:t>
-      </w:r>
-      <w:r>
-        <w:rPr>
-          <w:rFonts w:ascii="Lucida Console" w:eastAsia="Times New Roman" w:hAnsi="Lucida Console" w:cs="Courier New"/>
-          <w:color w:val="212529"/>
-          <w:sz w:val="20"/>
-          <w:szCs w:val="20"/>
-          <w:bdr w:val="none" w:sz="0" w:space="0" w:color="auto" w:frame="1"/>
-          <w:lang w:val="en-IN"/>
-        </w:rPr>
-        <w:t>]).foreach(</w:t>
-      </w:r>
-      <w:r>
-        <w:rPr>
-          <w:rFonts w:ascii="Lucida Console" w:eastAsia="Times New Roman" w:hAnsi="Lucida Console" w:cs="Courier New"/>
-          <w:b/>
-          <w:bCs/>
-          <w:color w:val="007020"/>
-          <w:sz w:val="20"/>
-          <w:szCs w:val="20"/>
-          <w:bdr w:val="none" w:sz="0" w:space="0" w:color="auto" w:frame="1"/>
-          <w:lang w:val="en-IN"/>
-        </w:rPr>
-        <w:t>lambda</w:t>
-      </w:r>
-      <w:r>
-        <w:rPr>
-          <w:rFonts w:ascii="Lucida Console" w:eastAsia="Times New Roman" w:hAnsi="Lucida Console" w:cs="Courier New"/>
-          <w:color w:val="212529"/>
-          <w:sz w:val="20"/>
-          <w:szCs w:val="20"/>
-          <w:bdr w:val="none" w:sz="0" w:space="0" w:color="auto" w:frame="1"/>
-          <w:lang w:val="en-IN"/>
-        </w:rPr>
-        <w:t xml:space="preserve"> x: </w:t>
-      </w:r>
-      <w:proofErr w:type="spellStart"/>
-      <w:r>
-        <w:rPr>
-          <w:rFonts w:ascii="Lucida Console" w:eastAsia="Times New Roman" w:hAnsi="Lucida Console" w:cs="Courier New"/>
-          <w:color w:val="212529"/>
-          <w:sz w:val="20"/>
-          <w:szCs w:val="20"/>
-          <w:bdr w:val="none" w:sz="0" w:space="0" w:color="auto" w:frame="1"/>
-          <w:lang w:val="en-IN"/>
-        </w:rPr>
-        <w:t>accum.add</w:t>
-      </w:r>
-      <w:proofErr w:type="spellEnd"/>
-      <w:r>
-        <w:rPr>
-          <w:rFonts w:ascii="Lucida Console" w:eastAsia="Times New Roman" w:hAnsi="Lucida Console" w:cs="Courier New"/>
-          <w:color w:val="212529"/>
-          <w:sz w:val="20"/>
-          <w:szCs w:val="20"/>
-          <w:bdr w:val="none" w:sz="0" w:space="0" w:color="auto" w:frame="1"/>
-          <w:lang w:val="en-IN"/>
-        </w:rPr>
-        <w:t>(x))</w:t>
-      </w:r>
-    </w:p>
-    <w:p>
-      <w:pPr>
-        <w:shd w:val="clear" w:color="auto" w:fill="F5F5F5"/>
-        <w:tabs>
-          <w:tab w:val="left" w:pos="916"/>
-          <w:tab w:val="left" w:pos="1832"/>
-          <w:tab w:val="left" w:pos="2748"/>
-          <w:tab w:val="left" w:pos="3664"/>
-          <w:tab w:val="left" w:pos="4580"/>
-          <w:tab w:val="left" w:pos="5496"/>
-          <w:tab w:val="left" w:pos="6412"/>
-          <w:tab w:val="left" w:pos="7328"/>
-          <w:tab w:val="left" w:pos="8244"/>
-          <w:tab w:val="left" w:pos="9160"/>
-          <w:tab w:val="left" w:pos="10076"/>
-          <w:tab w:val="left" w:pos="10992"/>
-          <w:tab w:val="left" w:pos="11908"/>
-          <w:tab w:val="left" w:pos="12824"/>
-          <w:tab w:val="left" w:pos="13740"/>
-          <w:tab w:val="left" w:pos="14656"/>
-        </w:tabs>
-        <w:spacing w:line="240" w:lineRule="auto"/>
-        <w:rPr>
-          <w:rFonts w:ascii="Lucida Console" w:eastAsia="Times New Roman" w:hAnsi="Lucida Console" w:cs="Courier New"/>
-          <w:color w:val="212529"/>
-          <w:sz w:val="18"/>
-          <w:szCs w:val="18"/>
-          <w:lang w:val="en-IN"/>
-        </w:rPr>
-      </w:pPr>
-      <w:proofErr w:type="spellStart"/>
-      <w:r>
-        <w:rPr>
-          <w:rFonts w:ascii="Lucida Console" w:eastAsia="Times New Roman" w:hAnsi="Lucida Console" w:cs="Courier New"/>
-          <w:color w:val="212529"/>
-          <w:sz w:val="20"/>
-          <w:szCs w:val="20"/>
-          <w:bdr w:val="none" w:sz="0" w:space="0" w:color="auto" w:frame="1"/>
-          <w:lang w:val="en-IN"/>
-        </w:rPr>
-        <w:t>accum.value</w:t>
-      </w:r>
-      <w:proofErr w:type="spellEnd"/>
-    </w:p>
-    <w:p>
-      <w:pPr>
-        <w:rPr>
-          <w:b/>
-          <w:bCs/>
-        </w:rPr>
-      </w:pPr>
-    </w:p>
-    <w:p>
-      <w:pPr>
-        <w:rPr>
-          <w:b/>
-          <w:bCs/>
-        </w:rPr>
-      </w:pPr>
-    </w:p>
-    <w:p>
-      <w:r>
-        <w:t>a</w:t>
-      </w:r>
-      <w:r>
-        <w:t>ccum</w:t>
-      </w:r>
-      <w:r>
-        <w:t>1</w:t>
-      </w:r>
-      <w:r>
-        <w:t xml:space="preserve"> = </w:t>
-      </w:r>
-      <w:proofErr w:type="spellStart"/>
-      <w:r>
-        <w:t>sc.accumulator</w:t>
-      </w:r>
-      <w:proofErr w:type="spellEnd"/>
-      <w:r>
-        <w:t>(0)</w:t>
-      </w:r>
-    </w:p>
-    <w:p>
-      <w:r>
-        <w:t>def g(x):</w:t>
-      </w:r>
-    </w:p>
-    <w:p>
-      <w:r>
-        <w:t xml:space="preserve">    </w:t>
-      </w:r>
-      <w:r>
-        <w:t>r=</w:t>
-      </w:r>
-      <w:r>
-        <w:t>accum</w:t>
-      </w:r>
-      <w:r>
-        <w:t>1</w:t>
-      </w:r>
-      <w:r>
-        <w:t>.add(x)</w:t>
-      </w:r>
-    </w:p>
-    <w:p>
-      <w:r>
-        <w:t xml:space="preserve">    return </w:t>
-      </w:r>
-      <w:r>
-        <w:t>r</w:t>
-      </w:r>
-    </w:p>
-    <w:p>
-      <w:r>
-        <w:t>data</w:t>
-      </w:r>
-      <w:r>
-        <w:t xml:space="preserve">= </w:t>
-      </w:r>
-      <w:proofErr w:type="spellStart"/>
-      <w:r>
-        <w:t>sc.parallelize</w:t>
-      </w:r>
-      <w:proofErr w:type="spellEnd"/>
-      <w:r>
-        <w:t>([2, 3, 3, 3])</w:t>
-      </w:r>
-    </w:p>
-    <w:p>
-      <w:r>
-        <w:t>res=</w:t>
-      </w:r>
-      <w:proofErr w:type="spellStart"/>
-      <w:r>
-        <w:t>data.map</w:t>
-      </w:r>
-      <w:proofErr w:type="spellEnd"/>
-      <w:r>
-        <w:t>(g)</w:t>
-      </w:r>
-    </w:p>
-    <w:p>
-      <w:r>
-        <w:t>accum1.value</w:t>
-      </w:r>
-    </w:p>
-    <w:p>
-      <w:proofErr w:type="spellStart"/>
-      <w:r>
-        <w:t>res.collect</w:t>
-      </w:r>
-      <w:proofErr w:type="spellEnd"/>
-      <w:r>
-        <w:t>()</w:t>
-      </w:r>
-    </w:p>
-    <w:p>
-      <w:r>
-        <w:t>accum1.value</w:t>
-      </w:r>
-    </w:p>
+    <w:p/>
+    <w:p/>
     <w:p/>
     <w:sectPr>
       <w:headerReference w:type="even" r:id="rId7"/>

</xml_diff>